<commit_message>
Changes with new LF and Region names
</commit_message>
<xml_diff>
--- a/manuscript/Lepaketal_KiyiAgeing_v2.docx
+++ b/manuscript/Lepaketal_KiyiAgeing_v2.docx
@@ -1388,7 +1388,7 @@
         <w:t xml:space="preserve"> bands</w:t>
       </w:r>
       <w:r>
-        <w:t xml:space="preserve">  were counted as annuli, as partial growth </w:t>
+        <w:t xml:space="preserve"> were counted as annuli, as partial growth </w:t>
       </w:r>
       <w:r>
         <w:t>from the capture</w:t>
@@ -1463,11 +1463,11 @@
         <w:t xml:space="preserve">.  </w:t>
       </w:r>
       <w:r>
-        <w:t xml:space="preserve">One reader </w:t>
+        <w:t xml:space="preserve">One reader who was </w:t>
       </w:r>
       <w:r>
         <w:lastRenderedPageBreak/>
-        <w:t xml:space="preserve">who was blind to biological information about the fish identified annuli on the scales from digital images.  </w:t>
+        <w:t xml:space="preserve">blind to biological information about the fish identified annuli on the scales from digital images.  </w:t>
       </w:r>
       <w:r>
         <w:rPr>
@@ -2358,44 +2358,47 @@
         <w:t xml:space="preserve"> Kiyi were sampled in 2014.  These fish were between 108 and 266 mm TL with a mean (SD) TL of 197 (19.3) mm.  </w:t>
       </w:r>
       <w:r>
-        <w:t xml:space="preserve">The length frequency of Kiyi from the Northern Ontario region differed significantly from the length frequencies of Kiyi captured from the Isle </w:t>
+        <w:t xml:space="preserve">The length distribution </w:t>
+      </w:r>
+      <w:r>
+        <w:t xml:space="preserve">of Kiyi from the Northern Ontario region differed significantly from the length </w:t>
+      </w:r>
+      <w:r>
+        <w:t>distribution</w:t>
+      </w:r>
+      <w:r>
+        <w:t>s of Kiyi captured from</w:t>
+      </w:r>
+      <w:r>
+        <w:t xml:space="preserve"> all other </w:t>
       </w:r>
       <w:r>
         <w:lastRenderedPageBreak/>
-        <w:t>Royale, Southern On</w:t>
-      </w:r>
-      <w:r>
-        <w:t>ta</w:t>
-      </w:r>
-      <w:r>
-        <w:t>rio, and E</w:t>
-      </w:r>
-      <w:r>
-        <w:t>astern Michigan regions (p&lt;0.001</w:t>
-      </w:r>
-      <w:r>
-        <w:t>), but not from the Western Arm regi</w:t>
-      </w:r>
-      <w:r>
-        <w:t>on (p=0.087</w:t>
-      </w:r>
-      <w:r>
-        <w:t>).  The length fre</w:t>
-      </w:r>
-      <w:r>
-        <w:t>quencies of Kiyi did not differ between any of the other regions (p&gt;</w:t>
-      </w:r>
-      <w:r>
-        <w:t>0.08</w:t>
-      </w:r>
-      <w:r>
-        <w:t>7</w:t>
+        <w:t>regions (p&lt;0.0448</w:t>
+      </w:r>
+      <w:r>
+        <w:t xml:space="preserve">), </w:t>
+      </w:r>
+      <w:r>
+        <w:t>which did not differ</w:t>
+      </w:r>
+      <w:r>
+        <w:t xml:space="preserve"> (p&gt;</w:t>
+      </w:r>
+      <w:r>
+        <w:t>0.091</w:t>
       </w:r>
       <w:r>
         <w:t>).</w:t>
       </w:r>
       <w:r>
-        <w:t xml:space="preserve">  The Northern region had fewer longer fish.  In the subsample of 335 fish, four were juveniles and 60.1% of non-juvenile fish were female.  The sex ratio did not differ between regions (p=0.8755).</w:t>
+        <w:t xml:space="preserve">  The Northern region had fewer longer fish</w:t>
+      </w:r>
+      <w:r>
+        <w:t>, which resulted in a significantly shorter mean TL (p&lt;0.017; Figure 2)</w:t>
+      </w:r>
+      <w:r>
+        <w:t>.  In the subsample of 335 fish, four were juveniles and 60.1% of non-juvenile fish were female.  The sex ratio did not differ between regions (p=0.8755).</w:t>
       </w:r>
     </w:p>
     <w:p>
@@ -2412,7 +2415,7 @@
         <w:t xml:space="preserve"> in 2004, 2006, and 2010 (Figure </w:t>
       </w:r>
       <w:r>
-        <w:t>2</w:t>
+        <w:t>3</w:t>
       </w:r>
       <w:r>
         <w:t xml:space="preserve">). </w:t>
@@ -2583,7 +2586,7 @@
         <w:t xml:space="preserve">; Figure </w:t>
       </w:r>
       <w:r>
-        <w:t>3</w:t>
+        <w:t>4</w:t>
       </w:r>
       <w:r>
         <w:t xml:space="preserve">).  However, the mean estimated age for the second reader was slightly greater when the first reader estimated an age of 5 </w:t>
@@ -2645,26 +2648,26 @@
         <w:t xml:space="preserve"> </w:t>
       </w:r>
       <w:r>
-        <w:t xml:space="preserve">because of </w:t>
+        <w:t>because of sample size considerations</w:t>
+      </w:r>
+      <w:r>
+        <w:t>.</w:t>
+      </w:r>
+      <w:r>
+        <w:t xml:space="preserve">  </w:t>
+      </w:r>
+      <w:r>
+        <w:t>A</w:t>
+      </w:r>
+      <w:r>
+        <w:t xml:space="preserve">ge-length keys did not differ significantly </w:t>
+      </w:r>
+      <w:r>
+        <w:t xml:space="preserve">between sexes within </w:t>
       </w:r>
       <w:r>
         <w:lastRenderedPageBreak/>
-        <w:t>sample size considerations</w:t>
-      </w:r>
-      <w:r>
-        <w:t>.</w:t>
-      </w:r>
-      <w:r>
-        <w:t xml:space="preserve">  </w:t>
-      </w:r>
-      <w:r>
-        <w:t>A</w:t>
-      </w:r>
-      <w:r>
-        <w:t xml:space="preserve">ge-length keys did not differ significantly </w:t>
-      </w:r>
-      <w:r>
-        <w:t xml:space="preserve">between sexes within any region (p&gt;0.109) or </w:t>
+        <w:t xml:space="preserve">any region (p&gt;0.109) or </w:t>
       </w:r>
       <w:r>
         <w:t>among regions</w:t>
@@ -2726,7 +2729,7 @@
         <w:t xml:space="preserve">The age distribution was bimodal in each region (Figure </w:t>
       </w:r>
       <w:r>
-        <w:t>5</w:t>
+        <w:t>6</w:t>
       </w:r>
       <w:r>
         <w:t>) with an upper mode centered at age-11 in all five regions and a lower mode that consisted of nearly equal numbers of age-5 and age-6 fish in all regions except for Eastern Michigan where there were nearly twice as many age-5 as age-6 fish.  The age distribution, after a</w:t>
@@ -2795,24 +2798,21 @@
         <w:t>Ages estimated from otoliths were consistently greater than ages estimated from scales for Lake Superior Kiyi captured in 2014.</w:t>
       </w:r>
       <w:r>
-        <w:t xml:space="preserve">  Given that otoliths appear to provide accurate estimates of </w:t>
-      </w:r>
+        <w:t xml:space="preserve">  Given that otoliths appear to provide accurate estimates of the age of Kiyi, we </w:t>
+      </w:r>
+      <w:r>
+        <w:t>recommend</w:t>
+      </w:r>
+      <w:r>
+        <w:t xml:space="preserve"> that scales not be used to estimate the age of Kiyi, at least for fish larger than 140 mm</w:t>
+      </w:r>
+      <w:r>
+        <w:t>.</w:t>
+      </w:r>
+    </w:p>
+    <w:p>
       <w:r>
         <w:lastRenderedPageBreak/>
-        <w:t xml:space="preserve">the age of Kiyi, we </w:t>
-      </w:r>
-      <w:r>
-        <w:t>recommend</w:t>
-      </w:r>
-      <w:r>
-        <w:t xml:space="preserve"> that scales not be used to estimate the age of Kiyi, at least for fish larger than 140 mm</w:t>
-      </w:r>
-      <w:r>
-        <w:t>.</w:t>
-      </w:r>
-    </w:p>
-    <w:p>
-      <w:r>
         <w:t xml:space="preserve">Precision between readers for thin-sectioned otoliths was very good as the ACV </w:t>
       </w:r>
       <w:r>
@@ -2875,11 +2875,7 @@
         <w:t>young Kiyi in years when young Kiyi are present</w:t>
       </w:r>
       <w:r>
-        <w:t xml:space="preserve"> and sampling Kiyi throughout the open-water growing season.  Until those </w:t>
-      </w:r>
-      <w:r>
-        <w:lastRenderedPageBreak/>
-        <w:t>samples are obtained, it appears that the age of Kiyi may be reliably estimated to within one year by careful examination of thin-sectioned otoliths.</w:t>
+        <w:t xml:space="preserve"> and sampling Kiyi throughout the open-water growing season.  Until those samples are obtained, it appears that the age of Kiyi may be reliably estimated to within one year by careful examination of thin-sectioned otoliths.</w:t>
       </w:r>
     </w:p>
     <w:p>
@@ -3268,44 +3264,88 @@
         <w:pStyle w:val="References"/>
       </w:pPr>
       <w:r>
+        <w:t>Deason, H.J.</w:t>
+      </w:r>
+      <w:r>
+        <w:t>, Hile, R.</w:t>
+      </w:r>
+      <w:r>
+        <w:t>,</w:t>
+      </w:r>
+      <w:r>
+        <w:t xml:space="preserve"> 1947.</w:t>
+      </w:r>
+      <w:r>
+        <w:t xml:space="preserve"> </w:t>
+      </w:r>
+      <w:r>
+        <w:t xml:space="preserve">Age and growth of the Kiyi, </w:t>
+      </w:r>
+      <w:r>
+        <w:rPr>
+          <w:i/>
+        </w:rPr>
+        <w:t>Leucichthys kiyi</w:t>
+      </w:r>
+      <w:r>
+        <w:t xml:space="preserve"> Koelz, in Lake Michigan.</w:t>
+      </w:r>
+      <w:r>
+        <w:t xml:space="preserve"> </w:t>
+      </w:r>
+      <w:r>
+        <w:t>Trans. Am. Fish. Soc.</w:t>
+      </w:r>
+      <w:r>
+        <w:t xml:space="preserve"> </w:t>
+      </w:r>
+      <w:r>
+        <w:t>74, 553-572.</w:t>
+      </w:r>
+    </w:p>
+    <w:p>
+      <w:pPr>
+        <w:pStyle w:val="References"/>
+      </w:pPr>
+      <w:r>
         <w:lastRenderedPageBreak/>
-        <w:t>Deason, H.J.</w:t>
-      </w:r>
-      <w:r>
-        <w:t>, Hile, R.</w:t>
+        <w:t>Dryer, W.R.</w:t>
       </w:r>
       <w:r>
         <w:t>,</w:t>
       </w:r>
       <w:r>
-        <w:t xml:space="preserve"> 1947.</w:t>
-      </w:r>
-      <w:r>
-        <w:t xml:space="preserve"> </w:t>
-      </w:r>
-      <w:r>
-        <w:t xml:space="preserve">Age and growth of the Kiyi, </w:t>
+        <w:t xml:space="preserve"> </w:t>
+      </w:r>
+      <w:r>
+        <w:t>Beil, S.</w:t>
+      </w:r>
+      <w:r>
+        <w:t>,</w:t>
+      </w:r>
+      <w:r>
+        <w:t xml:space="preserve"> 1968.</w:t>
+      </w:r>
+      <w:r>
+        <w:t xml:space="preserve"> Growth c</w:t>
+      </w:r>
+      <w:r>
+        <w:t>hang</w:t>
+      </w:r>
+      <w:r>
+        <w:t>es of the B</w:t>
+      </w:r>
+      <w:r>
+        <w:t>loater (</w:t>
       </w:r>
       <w:r>
         <w:rPr>
           <w:i/>
         </w:rPr>
-        <w:t>Leucichthys kiyi</w:t>
-      </w:r>
-      <w:r>
-        <w:t xml:space="preserve"> Koelz, in Lake Michigan.</w:t>
-      </w:r>
-      <w:r>
-        <w:t xml:space="preserve"> </w:t>
-      </w:r>
-      <w:r>
-        <w:t>Trans. Am. Fish. Soc.</w:t>
-      </w:r>
-      <w:r>
-        <w:t xml:space="preserve"> </w:t>
-      </w:r>
-      <w:r>
-        <w:t>74, 553-572.</w:t>
+        <w:t>Coregonus hoyi</w:t>
+      </w:r>
+      <w:r>
+        <w:t>) of the Apostle Islands region of Lake Superior. Trans. Am. Fish. Soc. 97, 146-158.</w:t>
       </w:r>
     </w:p>
     <w:p>
@@ -3313,43 +3353,166 @@
         <w:pStyle w:val="References"/>
       </w:pPr>
       <w:r>
-        <w:t>Dryer, W.R.</w:t>
+        <w:t>Evans</w:t>
       </w:r>
       <w:r>
         <w:t>,</w:t>
       </w:r>
       <w:r>
-        <w:t xml:space="preserve"> </w:t>
-      </w:r>
-      <w:r>
-        <w:t>Beil, S.</w:t>
+        <w:t xml:space="preserve"> G</w:t>
+      </w:r>
+      <w:r>
+        <w:t>.</w:t>
+      </w:r>
+      <w:r>
+        <w:t>T, Hoenig</w:t>
       </w:r>
       <w:r>
         <w:t>,</w:t>
       </w:r>
       <w:r>
-        <w:t xml:space="preserve"> 1968.</w:t>
-      </w:r>
-      <w:r>
-        <w:t xml:space="preserve"> Growth c</w:t>
-      </w:r>
-      <w:r>
-        <w:t>hang</w:t>
-      </w:r>
-      <w:r>
-        <w:t>es of the B</w:t>
-      </w:r>
-      <w:r>
-        <w:t>loater (</w:t>
+        <w:t xml:space="preserve"> J</w:t>
+      </w:r>
+      <w:r>
+        <w:t>.</w:t>
+      </w:r>
+      <w:r>
+        <w:t>M.</w:t>
+      </w:r>
+      <w:r>
+        <w:t>,</w:t>
+      </w:r>
+      <w:r>
+        <w:t xml:space="preserve"> </w:t>
+      </w:r>
+      <w:r>
+        <w:t>1998.</w:t>
+      </w:r>
+      <w:r>
+        <w:t xml:space="preserve"> </w:t>
+      </w:r>
+      <w:r>
+        <w:t>Testing and viewing symmetry in contingency tables, with application to readers of fish ages.</w:t>
+      </w:r>
+      <w:r>
+        <w:t xml:space="preserve"> Biometrics. 54,</w:t>
+      </w:r>
+      <w:r>
+        <w:t xml:space="preserve"> </w:t>
+      </w:r>
+      <w:r>
+        <w:t>620-629.</w:t>
+      </w:r>
+    </w:p>
+    <w:p>
+      <w:pPr>
+        <w:pStyle w:val="References"/>
+      </w:pPr>
+      <w:r>
+        <w:t>Fridriksson, A.</w:t>
+      </w:r>
+      <w:r>
+        <w:t>,</w:t>
+      </w:r>
+      <w:r>
+        <w:t xml:space="preserve"> 1934. On the calculation of age-distribution within a stock of cod by means of relatively few age-determinations as a key to measurements on a large scale. </w:t>
+      </w:r>
+      <w:r>
+        <w:rPr>
+          <w:rFonts w:eastAsia="Times New Roman"/>
+        </w:rPr>
+        <w:t>Rapp. P.-v. Reun. Cons. Perm. Int. Explor. Mer</w:t>
+      </w:r>
+      <w:r>
+        <w:rPr>
+          <w:rFonts w:eastAsia="Times New Roman"/>
+        </w:rPr>
+        <w:t>.</w:t>
+      </w:r>
+      <w:r>
+        <w:t xml:space="preserve"> 86, </w:t>
+      </w:r>
+      <w:r>
+        <w:t>1-5.</w:t>
+      </w:r>
+    </w:p>
+    <w:p>
+      <w:pPr>
+        <w:pStyle w:val="References"/>
+      </w:pPr>
+      <w:r>
+        <w:t>Gamble, A.E., Hrabik, T.R., Stockwell, J.D., Yule, D.L.</w:t>
+      </w:r>
+      <w:r>
+        <w:t>,</w:t>
+      </w:r>
+      <w:r>
+        <w:t xml:space="preserve"> 2011.</w:t>
+      </w:r>
+      <w:r>
+        <w:t xml:space="preserve"> </w:t>
+      </w:r>
+      <w:r>
+        <w:t>Trophic connections in Lake Superior Part I: The offshore fish community.</w:t>
+      </w:r>
+      <w:r>
+        <w:t xml:space="preserve"> </w:t>
+      </w:r>
+      <w:r>
+        <w:t>J</w:t>
+      </w:r>
+      <w:r>
+        <w:t>.</w:t>
+      </w:r>
+      <w:r>
+        <w:t xml:space="preserve"> Great Lakes Res</w:t>
+      </w:r>
+      <w:r>
+        <w:t>.</w:t>
+      </w:r>
+      <w:r>
+        <w:t xml:space="preserve"> 37</w:t>
+      </w:r>
+      <w:r>
+        <w:t xml:space="preserve">, </w:t>
+      </w:r>
+      <w:r>
+        <w:t>541-549.</w:t>
+      </w:r>
+    </w:p>
+    <w:p>
+      <w:pPr>
+        <w:pStyle w:val="References"/>
+      </w:pPr>
+      <w:r>
+        <w:t>Gerritsen, H.D., McGrath, D., Lordan, C.</w:t>
+      </w:r>
+      <w:r>
+        <w:t xml:space="preserve">, </w:t>
+      </w:r>
+      <w:r>
+        <w:t>2006. A simple method for comparing age length keys reveals significant regional differences within a single stock of Haddock (</w:t>
       </w:r>
       <w:r>
         <w:rPr>
           <w:i/>
         </w:rPr>
-        <w:t>Coregonus hoyi</w:t>
-      </w:r>
-      <w:r>
-        <w:t>) of the Apostle Islands region of Lake Superior. Trans. Am. Fish. Soc. 97, 146-158.</w:t>
+        <w:t>Melanogrammus aeglefinus</w:t>
+      </w:r>
+      <w:r>
+        <w:t>). ICES Journal of Marine Science</w:t>
+      </w:r>
+      <w:r>
+        <w:t>.</w:t>
+      </w:r>
+      <w:r>
+        <w:t xml:space="preserve"> 63</w:t>
+      </w:r>
+      <w:r>
+        <w:t xml:space="preserve">, </w:t>
+      </w:r>
+      <w:r>
+        <w:t>1096-1100.</w:t>
       </w:r>
     </w:p>
     <w:p>
@@ -3357,681 +3520,520 @@
         <w:pStyle w:val="References"/>
       </w:pPr>
       <w:r>
-        <w:t>Evans</w:t>
+        <w:t>Holm, S.</w:t>
       </w:r>
       <w:r>
         <w:t>,</w:t>
       </w:r>
       <w:r>
-        <w:t xml:space="preserve"> G</w:t>
-      </w:r>
-      <w:r>
-        <w:t>.</w:t>
-      </w:r>
-      <w:r>
-        <w:t>T, Hoenig</w:t>
+        <w:t xml:space="preserve"> 1979. A simple sequentially rejective multiple test procedure. Scandinavian Journal of Statistics</w:t>
+      </w:r>
+      <w:r>
+        <w:t>.</w:t>
+      </w:r>
+      <w:r>
+        <w:t xml:space="preserve"> 6</w:t>
+      </w:r>
+      <w:r>
+        <w:t xml:space="preserve">, </w:t>
+      </w:r>
+      <w:r>
+        <w:t>65-70.</w:t>
+      </w:r>
+    </w:p>
+    <w:p>
+      <w:pPr>
+        <w:pStyle w:val="References"/>
+      </w:pPr>
+      <w:r>
+        <w:t>Isermann, D.A.</w:t>
       </w:r>
       <w:r>
         <w:t>,</w:t>
       </w:r>
       <w:r>
+        <w:t xml:space="preserve"> Knight, C.T.</w:t>
+      </w:r>
+      <w:r>
+        <w:t>,</w:t>
+      </w:r>
+      <w:r>
+        <w:t xml:space="preserve"> </w:t>
+      </w:r>
+      <w:r>
+        <w:t>2005.</w:t>
+      </w:r>
+      <w:r>
+        <w:t xml:space="preserve"> </w:t>
+      </w:r>
+      <w:r>
+        <w:t>A computer program for age-length keys incorporating age assignment to individual fish.</w:t>
+      </w:r>
+      <w:r>
+        <w:t xml:space="preserve"> </w:t>
+      </w:r>
+      <w:r>
+        <w:t>N</w:t>
+      </w:r>
+      <w:r>
+        <w:t>.</w:t>
+      </w:r>
+      <w:r>
+        <w:t xml:space="preserve"> Am</w:t>
+      </w:r>
+      <w:r>
+        <w:t xml:space="preserve">. </w:t>
+      </w:r>
+      <w:r>
+        <w:t>J</w:t>
+      </w:r>
+      <w:r>
+        <w:t>.</w:t>
+      </w:r>
+      <w:r>
+        <w:t xml:space="preserve"> Fish</w:t>
+      </w:r>
+      <w:r>
+        <w:t>.</w:t>
+      </w:r>
+      <w:r>
+        <w:t xml:space="preserve"> Man</w:t>
+      </w:r>
+      <w:r>
+        <w:t>. 25,</w:t>
+      </w:r>
+      <w:r>
+        <w:t xml:space="preserve"> </w:t>
+      </w:r>
+      <w:r>
+        <w:t>1153-1160.</w:t>
+      </w:r>
+    </w:p>
+    <w:p>
+      <w:pPr>
+        <w:pStyle w:val="References"/>
+      </w:pPr>
+      <w:r>
+        <w:t>Ketchen</w:t>
+      </w:r>
+      <w:r>
+        <w:t>, K.</w:t>
+      </w:r>
+      <w:r>
+        <w:t>S.</w:t>
+      </w:r>
+      <w:r>
+        <w:t>,</w:t>
+      </w:r>
+      <w:r>
+        <w:t xml:space="preserve"> 1949.</w:t>
+      </w:r>
+      <w:r>
+        <w:t xml:space="preserve"> </w:t>
+      </w:r>
+      <w:r>
+        <w:t>S</w:t>
+      </w:r>
+      <w:r>
+        <w:t>tratified subsampling for deter</w:t>
+      </w:r>
+      <w:r>
+        <w:t>mining age distribu</w:t>
+      </w:r>
+      <w:r>
+        <w:t xml:space="preserve">tions. Trans. Amer. </w:t>
+      </w:r>
+      <w:r>
+        <w:t>Fish</w:t>
+      </w:r>
+      <w:r>
+        <w:t>.</w:t>
+      </w:r>
+      <w:r>
+        <w:t xml:space="preserve"> Soc</w:t>
+      </w:r>
+      <w:r>
+        <w:t>. 79, 205-</w:t>
+      </w:r>
+      <w:r>
+        <w:t>212.</w:t>
+      </w:r>
+    </w:p>
+    <w:p>
+      <w:pPr>
+        <w:pStyle w:val="References"/>
+      </w:pPr>
+      <w:r>
+        <w:t>Kimura</w:t>
+      </w:r>
+      <w:r>
+        <w:t>,</w:t>
+      </w:r>
+      <w:r>
+        <w:t xml:space="preserve"> D</w:t>
+      </w:r>
+      <w:r>
+        <w:t>.</w:t>
+      </w:r>
+      <w:r>
+        <w:t>K, Lyons</w:t>
+      </w:r>
+      <w:r>
+        <w:t>,</w:t>
+      </w:r>
+      <w:r>
         <w:t xml:space="preserve"> J</w:t>
       </w:r>
       <w:r>
         <w:t>.</w:t>
       </w:r>
       <w:r>
-        <w:t>M.</w:t>
+        <w:t>J.</w:t>
       </w:r>
       <w:r>
         <w:t>,</w:t>
       </w:r>
       <w:r>
-        <w:t xml:space="preserve"> </w:t>
-      </w:r>
-      <w:r>
-        <w:t>1998.</w:t>
-      </w:r>
-      <w:r>
-        <w:t xml:space="preserve"> </w:t>
-      </w:r>
-      <w:r>
-        <w:t>Testing and viewing symmetry in contingency tables, with application to readers of fish ages.</w:t>
-      </w:r>
-      <w:r>
-        <w:t xml:space="preserve"> Biometrics. 54,</w:t>
-      </w:r>
-      <w:r>
-        <w:t xml:space="preserve"> </w:t>
-      </w:r>
-      <w:r>
-        <w:t>620-629.</w:t>
+        <w:t xml:space="preserve"> 1991. Between reader bias and variability in age-determination process.</w:t>
+      </w:r>
+      <w:r>
+        <w:t xml:space="preserve"> </w:t>
+      </w:r>
+      <w:r>
+        <w:t>Fish</w:t>
+      </w:r>
+      <w:r>
+        <w:t>.</w:t>
+      </w:r>
+      <w:r>
+        <w:t xml:space="preserve"> Bull</w:t>
+      </w:r>
+      <w:r>
+        <w:t>.</w:t>
+      </w:r>
+      <w:r>
+        <w:t xml:space="preserve"> 89</w:t>
+      </w:r>
+      <w:r>
+        <w:t xml:space="preserve">, </w:t>
+      </w:r>
+      <w:r>
+        <w:t>53-60.</w:t>
       </w:r>
     </w:p>
     <w:p>
       <w:pPr>
         <w:pStyle w:val="References"/>
-      </w:pPr>
-      <w:r>
-        <w:t>Fridriksson, A.</w:t>
-      </w:r>
-      <w:r>
+        <w:rPr>
+          <w:shd w:val="clear" w:color="auto" w:fill="FFFFFF"/>
+        </w:rPr>
+      </w:pPr>
+      <w:r>
+        <w:rPr>
+          <w:shd w:val="clear" w:color="auto" w:fill="FFFFFF"/>
+        </w:rPr>
+        <w:t>Maceina</w:t>
+      </w:r>
+      <w:r>
+        <w:rPr>
+          <w:shd w:val="clear" w:color="auto" w:fill="FFFFFF"/>
+        </w:rPr>
         <w:t>,</w:t>
       </w:r>
       <w:r>
-        <w:t xml:space="preserve"> 1934. On the calculation of age-distribution within a stock of cod by means of relatively few age-determinations as a key to measurements on a large scale. </w:t>
-      </w:r>
-      <w:r>
-        <w:rPr>
-          <w:rFonts w:eastAsia="Times New Roman"/>
-        </w:rPr>
-        <w:t>Rapp. P.-v. Reun. Cons. Perm. Int. Explor. Mer</w:t>
-      </w:r>
-      <w:r>
-        <w:rPr>
-          <w:rFonts w:eastAsia="Times New Roman"/>
-        </w:rPr>
-        <w:t>.</w:t>
-      </w:r>
-      <w:r>
-        <w:t xml:space="preserve"> 86, </w:t>
-      </w:r>
-      <w:r>
-        <w:t>1-5.</w:t>
-      </w:r>
-    </w:p>
-    <w:p>
-      <w:pPr>
-        <w:pStyle w:val="References"/>
-      </w:pPr>
-      <w:r>
-        <w:t>Gamble, A.E., Hrabik, T.R., Stockwell, J.D., Yule, D.L.</w:t>
-      </w:r>
-      <w:r>
+        <w:rPr>
+          <w:shd w:val="clear" w:color="auto" w:fill="FFFFFF"/>
+        </w:rPr>
+        <w:t xml:space="preserve"> M</w:t>
+      </w:r>
+      <w:r>
+        <w:rPr>
+          <w:shd w:val="clear" w:color="auto" w:fill="FFFFFF"/>
+        </w:rPr>
+        <w:t>.</w:t>
+      </w:r>
+      <w:r>
+        <w:rPr>
+          <w:shd w:val="clear" w:color="auto" w:fill="FFFFFF"/>
+        </w:rPr>
+        <w:t>J</w:t>
+      </w:r>
+      <w:r>
+        <w:rPr>
+          <w:shd w:val="clear" w:color="auto" w:fill="FFFFFF"/>
+        </w:rPr>
+        <w:t>.</w:t>
+      </w:r>
+      <w:r>
+        <w:rPr>
+          <w:shd w:val="clear" w:color="auto" w:fill="FFFFFF"/>
+        </w:rPr>
+        <w:t>, Boxrucker</w:t>
+      </w:r>
+      <w:r>
+        <w:rPr>
+          <w:shd w:val="clear" w:color="auto" w:fill="FFFFFF"/>
+        </w:rPr>
         <w:t>,</w:t>
       </w:r>
       <w:r>
-        <w:t xml:space="preserve"> 2011.</w:t>
-      </w:r>
-      <w:r>
-        <w:t xml:space="preserve"> </w:t>
-      </w:r>
-      <w:r>
-        <w:t>Trophic connections in Lake Superior Part I: The offshore fish community.</w:t>
-      </w:r>
-      <w:r>
-        <w:t xml:space="preserve"> </w:t>
-      </w:r>
-      <w:r>
-        <w:t>J</w:t>
-      </w:r>
-      <w:r>
-        <w:t>.</w:t>
-      </w:r>
-      <w:r>
-        <w:t xml:space="preserve"> Great Lakes Res</w:t>
-      </w:r>
-      <w:r>
-        <w:t>.</w:t>
-      </w:r>
-      <w:r>
-        <w:t xml:space="preserve"> 37</w:t>
-      </w:r>
-      <w:r>
-        <w:t xml:space="preserve">, </w:t>
-      </w:r>
-      <w:r>
-        <w:t>541-549.</w:t>
-      </w:r>
-    </w:p>
-    <w:p>
-      <w:pPr>
-        <w:pStyle w:val="References"/>
-      </w:pPr>
-      <w:r>
-        <w:t>Gerritsen, H.D., McGrath, D., Lordan, C.</w:t>
-      </w:r>
-      <w:r>
-        <w:t xml:space="preserve">, </w:t>
-      </w:r>
-      <w:r>
-        <w:t>2006. A simple method for comparing age length keys reveals significant regional differences within a single stock of Haddock (</w:t>
-      </w:r>
-      <w:r>
-        <w:rPr>
-          <w:i/>
-        </w:rPr>
-        <w:t>Melanogrammus aeglefinus</w:t>
-      </w:r>
-      <w:r>
-        <w:t>). ICES Journal of Marine Science</w:t>
-      </w:r>
-      <w:r>
-        <w:t>.</w:t>
-      </w:r>
-      <w:r>
-        <w:t xml:space="preserve"> 63</w:t>
-      </w:r>
-      <w:r>
-        <w:t xml:space="preserve">, </w:t>
-      </w:r>
-      <w:r>
-        <w:t>1096-1100.</w:t>
-      </w:r>
-    </w:p>
-    <w:p>
-      <w:pPr>
-        <w:pStyle w:val="References"/>
-      </w:pPr>
-      <w:r>
-        <w:t>Holm, S.</w:t>
-      </w:r>
-      <w:r>
+        <w:rPr>
+          <w:shd w:val="clear" w:color="auto" w:fill="FFFFFF"/>
+        </w:rPr>
+        <w:t xml:space="preserve"> J</w:t>
+      </w:r>
+      <w:r>
+        <w:rPr>
+          <w:shd w:val="clear" w:color="auto" w:fill="FFFFFF"/>
+        </w:rPr>
+        <w:t>.</w:t>
+      </w:r>
+      <w:r>
+        <w:rPr>
+          <w:shd w:val="clear" w:color="auto" w:fill="FFFFFF"/>
+        </w:rPr>
+        <w:t>, Bueckmeier</w:t>
+      </w:r>
+      <w:r>
+        <w:rPr>
+          <w:shd w:val="clear" w:color="auto" w:fill="FFFFFF"/>
+        </w:rPr>
         <w:t>,</w:t>
       </w:r>
       <w:r>
-        <w:t xml:space="preserve"> 1979. A simple sequentially rejective multiple test procedure. Scandinavian Journal of Statistics</w:t>
-      </w:r>
-      <w:r>
-        <w:t>.</w:t>
-      </w:r>
-      <w:r>
-        <w:t xml:space="preserve"> 6</w:t>
-      </w:r>
-      <w:r>
-        <w:t xml:space="preserve">, </w:t>
-      </w:r>
-      <w:r>
-        <w:t>65-70.</w:t>
-      </w:r>
-    </w:p>
-    <w:p>
-      <w:pPr>
-        <w:pStyle w:val="References"/>
-      </w:pPr>
-      <w:r>
-        <w:t>Isermann, D.A.</w:t>
-      </w:r>
-      <w:r>
+        <w:rPr>
+          <w:shd w:val="clear" w:color="auto" w:fill="FFFFFF"/>
+        </w:rPr>
+        <w:t xml:space="preserve"> D</w:t>
+      </w:r>
+      <w:r>
+        <w:rPr>
+          <w:shd w:val="clear" w:color="auto" w:fill="FFFFFF"/>
+        </w:rPr>
+        <w:t>.</w:t>
+      </w:r>
+      <w:r>
+        <w:rPr>
+          <w:shd w:val="clear" w:color="auto" w:fill="FFFFFF"/>
+        </w:rPr>
+        <w:t>L</w:t>
+      </w:r>
+      <w:r>
+        <w:rPr>
+          <w:shd w:val="clear" w:color="auto" w:fill="FFFFFF"/>
+        </w:rPr>
+        <w:t>.</w:t>
+      </w:r>
+      <w:r>
+        <w:rPr>
+          <w:shd w:val="clear" w:color="auto" w:fill="FFFFFF"/>
+        </w:rPr>
+        <w:t>, Gangl</w:t>
+      </w:r>
+      <w:r>
+        <w:rPr>
+          <w:shd w:val="clear" w:color="auto" w:fill="FFFFFF"/>
+        </w:rPr>
         <w:t>,</w:t>
       </w:r>
       <w:r>
-        <w:t xml:space="preserve"> Knight, C.T.</w:t>
-      </w:r>
-      <w:r>
+        <w:rPr>
+          <w:shd w:val="clear" w:color="auto" w:fill="FFFFFF"/>
+        </w:rPr>
+        <w:t xml:space="preserve"> R</w:t>
+      </w:r>
+      <w:r>
+        <w:rPr>
+          <w:shd w:val="clear" w:color="auto" w:fill="FFFFFF"/>
+        </w:rPr>
+        <w:t>.</w:t>
+      </w:r>
+      <w:r>
+        <w:rPr>
+          <w:shd w:val="clear" w:color="auto" w:fill="FFFFFF"/>
+        </w:rPr>
+        <w:t>S</w:t>
+      </w:r>
+      <w:r>
+        <w:rPr>
+          <w:shd w:val="clear" w:color="auto" w:fill="FFFFFF"/>
+        </w:rPr>
+        <w:t>.</w:t>
+      </w:r>
+      <w:r>
+        <w:rPr>
+          <w:shd w:val="clear" w:color="auto" w:fill="FFFFFF"/>
+        </w:rPr>
+        <w:t>, Lucchesi</w:t>
+      </w:r>
+      <w:r>
+        <w:rPr>
+          <w:shd w:val="clear" w:color="auto" w:fill="FFFFFF"/>
+        </w:rPr>
         <w:t>,</w:t>
       </w:r>
       <w:r>
-        <w:t xml:space="preserve"> </w:t>
-      </w:r>
-      <w:r>
-        <w:t>2005.</w:t>
-      </w:r>
-      <w:r>
-        <w:t xml:space="preserve"> </w:t>
-      </w:r>
-      <w:r>
-        <w:t>A computer program for age-length keys incorporating age assignment to individual fish.</w:t>
-      </w:r>
-      <w:r>
-        <w:t xml:space="preserve"> </w:t>
-      </w:r>
-      <w:r>
-        <w:t>N</w:t>
-      </w:r>
-      <w:r>
-        <w:t>.</w:t>
-      </w:r>
-      <w:r>
-        <w:t xml:space="preserve"> Am</w:t>
-      </w:r>
-      <w:r>
-        <w:t xml:space="preserve">. </w:t>
-      </w:r>
-      <w:r>
-        <w:t>J</w:t>
-      </w:r>
-      <w:r>
-        <w:t>.</w:t>
-      </w:r>
-      <w:r>
-        <w:t xml:space="preserve"> Fish</w:t>
-      </w:r>
-      <w:r>
-        <w:t>.</w:t>
-      </w:r>
-      <w:r>
-        <w:t xml:space="preserve"> Man</w:t>
-      </w:r>
-      <w:r>
-        <w:t>. 25,</w:t>
-      </w:r>
-      <w:r>
-        <w:t xml:space="preserve"> </w:t>
-      </w:r>
-      <w:r>
-        <w:t>1153-1160.</w:t>
-      </w:r>
-    </w:p>
-    <w:p>
-      <w:pPr>
-        <w:pStyle w:val="References"/>
-      </w:pPr>
-      <w:r>
-        <w:t>Ketchen</w:t>
-      </w:r>
-      <w:r>
-        <w:t>, K.</w:t>
-      </w:r>
-      <w:r>
-        <w:t>S.</w:t>
-      </w:r>
-      <w:r>
+        <w:rPr>
+          <w:shd w:val="clear" w:color="auto" w:fill="FFFFFF"/>
+        </w:rPr>
+        <w:t xml:space="preserve"> D</w:t>
+      </w:r>
+      <w:r>
+        <w:rPr>
+          <w:shd w:val="clear" w:color="auto" w:fill="FFFFFF"/>
+        </w:rPr>
+        <w:t>.</w:t>
+      </w:r>
+      <w:r>
+        <w:rPr>
+          <w:shd w:val="clear" w:color="auto" w:fill="FFFFFF"/>
+        </w:rPr>
+        <w:t>O</w:t>
+      </w:r>
+      <w:r>
+        <w:rPr>
+          <w:shd w:val="clear" w:color="auto" w:fill="FFFFFF"/>
+        </w:rPr>
+        <w:t>.</w:t>
+      </w:r>
+      <w:r>
+        <w:rPr>
+          <w:shd w:val="clear" w:color="auto" w:fill="FFFFFF"/>
+        </w:rPr>
+        <w:t>, Isermann</w:t>
+      </w:r>
+      <w:r>
+        <w:rPr>
+          <w:shd w:val="clear" w:color="auto" w:fill="FFFFFF"/>
+        </w:rPr>
         <w:t>,</w:t>
       </w:r>
       <w:r>
-        <w:t xml:space="preserve"> 1949.</w:t>
-      </w:r>
-      <w:r>
-        <w:t xml:space="preserve"> </w:t>
-      </w:r>
-      <w:r>
-        <w:t>S</w:t>
-      </w:r>
-      <w:r>
-        <w:t>tratified subsampling for deter</w:t>
-      </w:r>
-      <w:r>
-        <w:t>mining age distribu</w:t>
-      </w:r>
-      <w:r>
-        <w:t xml:space="preserve">tions. Trans. Amer. </w:t>
-      </w:r>
-      <w:r>
-        <w:t>Fish</w:t>
-      </w:r>
-      <w:r>
-        <w:t>.</w:t>
-      </w:r>
-      <w:r>
-        <w:t xml:space="preserve"> Soc</w:t>
-      </w:r>
-      <w:r>
-        <w:t>. 79, 205-</w:t>
-      </w:r>
-      <w:r>
-        <w:t>212.</w:t>
-      </w:r>
-    </w:p>
-    <w:p>
-      <w:pPr>
-        <w:pStyle w:val="References"/>
-      </w:pPr>
-      <w:r>
-        <w:t>Kimura</w:t>
-      </w:r>
-      <w:r>
+        <w:rPr>
+          <w:shd w:val="clear" w:color="auto" w:fill="FFFFFF"/>
+        </w:rPr>
+        <w:t xml:space="preserve"> D</w:t>
+      </w:r>
+      <w:r>
+        <w:rPr>
+          <w:shd w:val="clear" w:color="auto" w:fill="FFFFFF"/>
+        </w:rPr>
+        <w:t>.</w:t>
+      </w:r>
+      <w:r>
+        <w:rPr>
+          <w:shd w:val="clear" w:color="auto" w:fill="FFFFFF"/>
+        </w:rPr>
+        <w:t>A</w:t>
+      </w:r>
+      <w:r>
+        <w:rPr>
+          <w:shd w:val="clear" w:color="auto" w:fill="FFFFFF"/>
+        </w:rPr>
+        <w:t>.</w:t>
+      </w:r>
+      <w:r>
+        <w:rPr>
+          <w:shd w:val="clear" w:color="auto" w:fill="FFFFFF"/>
+        </w:rPr>
+        <w:t>, Jackson</w:t>
+      </w:r>
+      <w:r>
+        <w:rPr>
+          <w:shd w:val="clear" w:color="auto" w:fill="FFFFFF"/>
+        </w:rPr>
         <w:t>,</w:t>
       </w:r>
       <w:r>
-        <w:t xml:space="preserve"> D</w:t>
-      </w:r>
-      <w:r>
-        <w:t>.</w:t>
-      </w:r>
-      <w:r>
-        <w:t>K, Lyons</w:t>
-      </w:r>
-      <w:r>
+        <w:rPr>
+          <w:shd w:val="clear" w:color="auto" w:fill="FFFFFF"/>
+        </w:rPr>
+        <w:t xml:space="preserve"> J</w:t>
+      </w:r>
+      <w:r>
+        <w:rPr>
+          <w:shd w:val="clear" w:color="auto" w:fill="FFFFFF"/>
+        </w:rPr>
+        <w:t>.</w:t>
+      </w:r>
+      <w:r>
+        <w:rPr>
+          <w:shd w:val="clear" w:color="auto" w:fill="FFFFFF"/>
+        </w:rPr>
+        <w:t>R</w:t>
+      </w:r>
+      <w:r>
+        <w:rPr>
+          <w:shd w:val="clear" w:color="auto" w:fill="FFFFFF"/>
+        </w:rPr>
+        <w:t>.</w:t>
+      </w:r>
+      <w:r>
+        <w:rPr>
+          <w:shd w:val="clear" w:color="auto" w:fill="FFFFFF"/>
+        </w:rPr>
+        <w:t>, Martinez</w:t>
+      </w:r>
+      <w:r>
+        <w:rPr>
+          <w:shd w:val="clear" w:color="auto" w:fill="FFFFFF"/>
+        </w:rPr>
         <w:t>,</w:t>
       </w:r>
       <w:r>
-        <w:t xml:space="preserve"> J</w:t>
-      </w:r>
-      <w:r>
-        <w:t>.</w:t>
-      </w:r>
-      <w:r>
+        <w:rPr>
+          <w:shd w:val="clear" w:color="auto" w:fill="FFFFFF"/>
+        </w:rPr>
+        <w:t xml:space="preserve"> P</w:t>
+      </w:r>
+      <w:r>
+        <w:rPr>
+          <w:shd w:val="clear" w:color="auto" w:fill="FFFFFF"/>
+        </w:rPr>
+        <w:t>.</w:t>
+      </w:r>
+      <w:r>
+        <w:rPr>
+          <w:shd w:val="clear" w:color="auto" w:fill="FFFFFF"/>
+        </w:rPr>
         <w:t>J.</w:t>
       </w:r>
       <w:r>
+        <w:rPr>
+          <w:shd w:val="clear" w:color="auto" w:fill="FFFFFF"/>
+        </w:rPr>
         <w:t>,</w:t>
       </w:r>
       <w:r>
-        <w:t xml:space="preserve"> 1991. Between reader bias and variability in age-determination process.</w:t>
-      </w:r>
-      <w:r>
-        <w:t xml:space="preserve"> </w:t>
-      </w:r>
-      <w:r>
-        <w:t>Fish</w:t>
-      </w:r>
-      <w:r>
-        <w:t>.</w:t>
-      </w:r>
-      <w:r>
-        <w:t xml:space="preserve"> Bull</w:t>
-      </w:r>
-      <w:r>
-        <w:t>.</w:t>
-      </w:r>
-      <w:r>
-        <w:t xml:space="preserve"> 89</w:t>
-      </w:r>
-      <w:r>
-        <w:t xml:space="preserve">, </w:t>
-      </w:r>
-      <w:r>
-        <w:t>53-60.</w:t>
-      </w:r>
-    </w:p>
-    <w:p>
-      <w:pPr>
-        <w:pStyle w:val="References"/>
         <w:rPr>
           <w:shd w:val="clear" w:color="auto" w:fill="FFFFFF"/>
         </w:rPr>
-      </w:pPr>
+        <w:t xml:space="preserve"> </w:t>
+      </w:r>
       <w:r>
         <w:rPr>
           <w:shd w:val="clear" w:color="auto" w:fill="FFFFFF"/>
         </w:rPr>
+        <w:t>2007.</w:t>
+      </w:r>
+      <w:r>
+        <w:rPr>
+          <w:shd w:val="clear" w:color="auto" w:fill="FFFFFF"/>
+        </w:rPr>
+        <w:t xml:space="preserve"> </w:t>
+      </w:r>
+      <w:r>
+        <w:rPr>
+          <w:shd w:val="clear" w:color="auto" w:fill="FFFFFF"/>
+        </w:rPr>
+        <w:t xml:space="preserve">Current status and review of freshwater fish aging </w:t>
+      </w:r>
+      <w:r>
+        <w:rPr>
+          <w:shd w:val="clear" w:color="auto" w:fill="FFFFFF"/>
+        </w:rPr>
         <w:lastRenderedPageBreak/>
-        <w:t>Maceina</w:t>
-      </w:r>
-      <w:r>
-        <w:rPr>
-          <w:shd w:val="clear" w:color="auto" w:fill="FFFFFF"/>
-        </w:rPr>
-        <w:t>,</w:t>
-      </w:r>
-      <w:r>
-        <w:rPr>
-          <w:shd w:val="clear" w:color="auto" w:fill="FFFFFF"/>
-        </w:rPr>
-        <w:t xml:space="preserve"> M</w:t>
-      </w:r>
-      <w:r>
-        <w:rPr>
-          <w:shd w:val="clear" w:color="auto" w:fill="FFFFFF"/>
-        </w:rPr>
-        <w:t>.</w:t>
-      </w:r>
-      <w:r>
-        <w:rPr>
-          <w:shd w:val="clear" w:color="auto" w:fill="FFFFFF"/>
-        </w:rPr>
-        <w:t>J</w:t>
-      </w:r>
-      <w:r>
-        <w:rPr>
-          <w:shd w:val="clear" w:color="auto" w:fill="FFFFFF"/>
-        </w:rPr>
-        <w:t>.</w:t>
-      </w:r>
-      <w:r>
-        <w:rPr>
-          <w:shd w:val="clear" w:color="auto" w:fill="FFFFFF"/>
-        </w:rPr>
-        <w:t>, Boxrucker</w:t>
-      </w:r>
-      <w:r>
-        <w:rPr>
-          <w:shd w:val="clear" w:color="auto" w:fill="FFFFFF"/>
-        </w:rPr>
-        <w:t>,</w:t>
-      </w:r>
-      <w:r>
-        <w:rPr>
-          <w:shd w:val="clear" w:color="auto" w:fill="FFFFFF"/>
-        </w:rPr>
-        <w:t xml:space="preserve"> J</w:t>
-      </w:r>
-      <w:r>
-        <w:rPr>
-          <w:shd w:val="clear" w:color="auto" w:fill="FFFFFF"/>
-        </w:rPr>
-        <w:t>.</w:t>
-      </w:r>
-      <w:r>
-        <w:rPr>
-          <w:shd w:val="clear" w:color="auto" w:fill="FFFFFF"/>
-        </w:rPr>
-        <w:t>, Bueckmeier</w:t>
-      </w:r>
-      <w:r>
-        <w:rPr>
-          <w:shd w:val="clear" w:color="auto" w:fill="FFFFFF"/>
-        </w:rPr>
-        <w:t>,</w:t>
-      </w:r>
-      <w:r>
-        <w:rPr>
-          <w:shd w:val="clear" w:color="auto" w:fill="FFFFFF"/>
-        </w:rPr>
-        <w:t xml:space="preserve"> D</w:t>
-      </w:r>
-      <w:r>
-        <w:rPr>
-          <w:shd w:val="clear" w:color="auto" w:fill="FFFFFF"/>
-        </w:rPr>
-        <w:t>.</w:t>
-      </w:r>
-      <w:r>
-        <w:rPr>
-          <w:shd w:val="clear" w:color="auto" w:fill="FFFFFF"/>
-        </w:rPr>
-        <w:t>L</w:t>
-      </w:r>
-      <w:r>
-        <w:rPr>
-          <w:shd w:val="clear" w:color="auto" w:fill="FFFFFF"/>
-        </w:rPr>
-        <w:t>.</w:t>
-      </w:r>
-      <w:r>
-        <w:rPr>
-          <w:shd w:val="clear" w:color="auto" w:fill="FFFFFF"/>
-        </w:rPr>
-        <w:t>, Gangl</w:t>
-      </w:r>
-      <w:r>
-        <w:rPr>
-          <w:shd w:val="clear" w:color="auto" w:fill="FFFFFF"/>
-        </w:rPr>
-        <w:t>,</w:t>
-      </w:r>
-      <w:r>
-        <w:rPr>
-          <w:shd w:val="clear" w:color="auto" w:fill="FFFFFF"/>
-        </w:rPr>
-        <w:t xml:space="preserve"> R</w:t>
-      </w:r>
-      <w:r>
-        <w:rPr>
-          <w:shd w:val="clear" w:color="auto" w:fill="FFFFFF"/>
-        </w:rPr>
-        <w:t>.</w:t>
-      </w:r>
-      <w:r>
-        <w:rPr>
-          <w:shd w:val="clear" w:color="auto" w:fill="FFFFFF"/>
-        </w:rPr>
-        <w:t>S</w:t>
-      </w:r>
-      <w:r>
-        <w:rPr>
-          <w:shd w:val="clear" w:color="auto" w:fill="FFFFFF"/>
-        </w:rPr>
-        <w:t>.</w:t>
-      </w:r>
-      <w:r>
-        <w:rPr>
-          <w:shd w:val="clear" w:color="auto" w:fill="FFFFFF"/>
-        </w:rPr>
-        <w:t>, Lucchesi</w:t>
-      </w:r>
-      <w:r>
-        <w:rPr>
-          <w:shd w:val="clear" w:color="auto" w:fill="FFFFFF"/>
-        </w:rPr>
-        <w:t>,</w:t>
-      </w:r>
-      <w:r>
-        <w:rPr>
-          <w:shd w:val="clear" w:color="auto" w:fill="FFFFFF"/>
-        </w:rPr>
-        <w:t xml:space="preserve"> D</w:t>
-      </w:r>
-      <w:r>
-        <w:rPr>
-          <w:shd w:val="clear" w:color="auto" w:fill="FFFFFF"/>
-        </w:rPr>
-        <w:t>.</w:t>
-      </w:r>
-      <w:r>
-        <w:rPr>
-          <w:shd w:val="clear" w:color="auto" w:fill="FFFFFF"/>
-        </w:rPr>
-        <w:t>O</w:t>
-      </w:r>
-      <w:r>
-        <w:rPr>
-          <w:shd w:val="clear" w:color="auto" w:fill="FFFFFF"/>
-        </w:rPr>
-        <w:t>.</w:t>
-      </w:r>
-      <w:r>
-        <w:rPr>
-          <w:shd w:val="clear" w:color="auto" w:fill="FFFFFF"/>
-        </w:rPr>
-        <w:t>, Isermann</w:t>
-      </w:r>
-      <w:r>
-        <w:rPr>
-          <w:shd w:val="clear" w:color="auto" w:fill="FFFFFF"/>
-        </w:rPr>
-        <w:t>,</w:t>
-      </w:r>
-      <w:r>
-        <w:rPr>
-          <w:shd w:val="clear" w:color="auto" w:fill="FFFFFF"/>
-        </w:rPr>
-        <w:t xml:space="preserve"> D</w:t>
-      </w:r>
-      <w:r>
-        <w:rPr>
-          <w:shd w:val="clear" w:color="auto" w:fill="FFFFFF"/>
-        </w:rPr>
-        <w:t>.</w:t>
-      </w:r>
-      <w:r>
-        <w:rPr>
-          <w:shd w:val="clear" w:color="auto" w:fill="FFFFFF"/>
-        </w:rPr>
-        <w:t>A</w:t>
-      </w:r>
-      <w:r>
-        <w:rPr>
-          <w:shd w:val="clear" w:color="auto" w:fill="FFFFFF"/>
-        </w:rPr>
-        <w:t>.</w:t>
-      </w:r>
-      <w:r>
-        <w:rPr>
-          <w:shd w:val="clear" w:color="auto" w:fill="FFFFFF"/>
-        </w:rPr>
-        <w:t>, Jackson</w:t>
-      </w:r>
-      <w:r>
-        <w:rPr>
-          <w:shd w:val="clear" w:color="auto" w:fill="FFFFFF"/>
-        </w:rPr>
-        <w:t>,</w:t>
-      </w:r>
-      <w:r>
-        <w:rPr>
-          <w:shd w:val="clear" w:color="auto" w:fill="FFFFFF"/>
-        </w:rPr>
-        <w:t xml:space="preserve"> J</w:t>
-      </w:r>
-      <w:r>
-        <w:rPr>
-          <w:shd w:val="clear" w:color="auto" w:fill="FFFFFF"/>
-        </w:rPr>
-        <w:t>.</w:t>
-      </w:r>
-      <w:r>
-        <w:rPr>
-          <w:shd w:val="clear" w:color="auto" w:fill="FFFFFF"/>
-        </w:rPr>
-        <w:t>R</w:t>
-      </w:r>
-      <w:r>
-        <w:rPr>
-          <w:shd w:val="clear" w:color="auto" w:fill="FFFFFF"/>
-        </w:rPr>
-        <w:t>.</w:t>
-      </w:r>
-      <w:r>
-        <w:rPr>
-          <w:shd w:val="clear" w:color="auto" w:fill="FFFFFF"/>
-        </w:rPr>
-        <w:t>, Martinez</w:t>
-      </w:r>
-      <w:r>
-        <w:rPr>
-          <w:shd w:val="clear" w:color="auto" w:fill="FFFFFF"/>
-        </w:rPr>
-        <w:t>,</w:t>
-      </w:r>
-      <w:r>
-        <w:rPr>
-          <w:shd w:val="clear" w:color="auto" w:fill="FFFFFF"/>
-        </w:rPr>
-        <w:t xml:space="preserve"> P</w:t>
-      </w:r>
-      <w:r>
-        <w:rPr>
-          <w:shd w:val="clear" w:color="auto" w:fill="FFFFFF"/>
-        </w:rPr>
-        <w:t>.</w:t>
-      </w:r>
-      <w:r>
-        <w:rPr>
-          <w:shd w:val="clear" w:color="auto" w:fill="FFFFFF"/>
-        </w:rPr>
-        <w:t>J.</w:t>
-      </w:r>
-      <w:r>
-        <w:rPr>
-          <w:shd w:val="clear" w:color="auto" w:fill="FFFFFF"/>
-        </w:rPr>
-        <w:t>,</w:t>
-      </w:r>
-      <w:r>
-        <w:rPr>
-          <w:shd w:val="clear" w:color="auto" w:fill="FFFFFF"/>
-        </w:rPr>
-        <w:t xml:space="preserve"> </w:t>
-      </w:r>
-      <w:r>
-        <w:rPr>
-          <w:shd w:val="clear" w:color="auto" w:fill="FFFFFF"/>
-        </w:rPr>
-        <w:t>2007.</w:t>
-      </w:r>
-      <w:r>
-        <w:rPr>
-          <w:shd w:val="clear" w:color="auto" w:fill="FFFFFF"/>
-        </w:rPr>
-        <w:t xml:space="preserve"> </w:t>
-      </w:r>
-      <w:r>
-        <w:rPr>
-          <w:shd w:val="clear" w:color="auto" w:fill="FFFFFF"/>
-        </w:rPr>
-        <w:t>Current status and review of freshwater fish aging procedures used by state and provincial fisheries agencies with recommendations for future directions.</w:t>
+        <w:t>procedures used by state and provincial fisheries agencies with recommendations for future directions.</w:t>
       </w:r>
       <w:r>
         <w:rPr>
@@ -4381,171 +4383,171 @@
         <w:pStyle w:val="References"/>
       </w:pPr>
       <w:r>
+        <w:t>Quist</w:t>
+      </w:r>
+      <w:r>
+        <w:t>,</w:t>
+      </w:r>
+      <w:r>
+        <w:t xml:space="preserve"> M</w:t>
+      </w:r>
+      <w:r>
+        <w:t>.</w:t>
+      </w:r>
+      <w:r>
+        <w:t>C</w:t>
+      </w:r>
+      <w:r>
+        <w:t>.</w:t>
+      </w:r>
+      <w:r>
+        <w:t>, Pegg</w:t>
+      </w:r>
+      <w:r>
+        <w:t>,</w:t>
+      </w:r>
+      <w:r>
+        <w:t xml:space="preserve"> M</w:t>
+      </w:r>
+      <w:r>
+        <w:t>.</w:t>
+      </w:r>
+      <w:r>
+        <w:t>A</w:t>
+      </w:r>
+      <w:r>
+        <w:t>.</w:t>
+      </w:r>
+      <w:r>
+        <w:t>, DeVries</w:t>
+      </w:r>
+      <w:r>
+        <w:t>,</w:t>
+      </w:r>
+      <w:r>
+        <w:t xml:space="preserve"> D</w:t>
+      </w:r>
+      <w:r>
+        <w:t>.</w:t>
+      </w:r>
+      <w:r>
+        <w:t>R.</w:t>
+      </w:r>
+      <w:r>
+        <w:t>,</w:t>
+      </w:r>
+      <w:r>
+        <w:t xml:space="preserve"> 2012. Age and growth</w:t>
+      </w:r>
+      <w:r>
+        <w:t>, i</w:t>
+      </w:r>
+      <w:r>
+        <w:t>n: Zale</w:t>
+      </w:r>
+      <w:r>
+        <w:t>,</w:t>
+      </w:r>
+      <w:r>
+        <w:t xml:space="preserve"> A</w:t>
+      </w:r>
+      <w:r>
+        <w:t>.</w:t>
+      </w:r>
+      <w:r>
+        <w:t>V</w:t>
+      </w:r>
+      <w:r>
+        <w:t>.</w:t>
+      </w:r>
+      <w:r>
+        <w:t>, Parrish</w:t>
+      </w:r>
+      <w:r>
+        <w:t>,</w:t>
+      </w:r>
+      <w:r>
+        <w:t xml:space="preserve"> D</w:t>
+      </w:r>
+      <w:r>
+        <w:t>.</w:t>
+      </w:r>
+      <w:r>
+        <w:t>L</w:t>
+      </w:r>
+      <w:r>
+        <w:t>.</w:t>
+      </w:r>
+      <w:r>
+        <w:t>, Sutton</w:t>
+      </w:r>
+      <w:r>
+        <w:t>,</w:t>
+      </w:r>
+      <w:r>
+        <w:t xml:space="preserve"> T</w:t>
+      </w:r>
+      <w:r>
+        <w:t>.</w:t>
+      </w:r>
+      <w:r>
+        <w:t>M</w:t>
+      </w:r>
+      <w:r>
+        <w:t>.</w:t>
+      </w:r>
+      <w:r>
+        <w:t>,</w:t>
+      </w:r>
+      <w:r>
+        <w:t xml:space="preserve"> (Eds.)</w:t>
+      </w:r>
+      <w:r>
+        <w:t xml:space="preserve"> Fisheries Techniques</w:t>
+      </w:r>
+      <w:r>
+        <w:t>, third</w:t>
+      </w:r>
+      <w:r>
+        <w:t xml:space="preserve"> ed</w:t>
+      </w:r>
+      <w:r>
+        <w:t xml:space="preserve">. </w:t>
+      </w:r>
+      <w:r>
+        <w:t xml:space="preserve">American Fisheries Society, </w:t>
+      </w:r>
+      <w:r>
+        <w:t>Bethesda</w:t>
+      </w:r>
+      <w:r>
+        <w:t xml:space="preserve">, </w:t>
+      </w:r>
+      <w:r>
+        <w:t>MD</w:t>
+      </w:r>
+      <w:r>
+        <w:t xml:space="preserve">, </w:t>
+      </w:r>
+      <w:r>
+        <w:t xml:space="preserve"> </w:t>
+      </w:r>
+      <w:r>
+        <w:t>p</w:t>
+      </w:r>
+      <w:r>
+        <w:t>p. 677-731</w:t>
+      </w:r>
+      <w:r>
+        <w:t>.</w:t>
+      </w:r>
+    </w:p>
+    <w:p>
+      <w:pPr>
+        <w:pStyle w:val="References"/>
+      </w:pPr>
+      <w:r>
         <w:lastRenderedPageBreak/>
-        <w:t>Quist</w:t>
-      </w:r>
-      <w:r>
-        <w:t>,</w:t>
-      </w:r>
-      <w:r>
-        <w:t xml:space="preserve"> M</w:t>
-      </w:r>
-      <w:r>
-        <w:t>.</w:t>
-      </w:r>
-      <w:r>
-        <w:t>C</w:t>
-      </w:r>
-      <w:r>
-        <w:t>.</w:t>
-      </w:r>
-      <w:r>
-        <w:t>, Pegg</w:t>
-      </w:r>
-      <w:r>
-        <w:t>,</w:t>
-      </w:r>
-      <w:r>
-        <w:t xml:space="preserve"> M</w:t>
-      </w:r>
-      <w:r>
-        <w:t>.</w:t>
-      </w:r>
-      <w:r>
-        <w:t>A</w:t>
-      </w:r>
-      <w:r>
-        <w:t>.</w:t>
-      </w:r>
-      <w:r>
-        <w:t>, DeVries</w:t>
-      </w:r>
-      <w:r>
-        <w:t>,</w:t>
-      </w:r>
-      <w:r>
-        <w:t xml:space="preserve"> D</w:t>
-      </w:r>
-      <w:r>
-        <w:t>.</w:t>
-      </w:r>
-      <w:r>
-        <w:t>R.</w:t>
-      </w:r>
-      <w:r>
-        <w:t>,</w:t>
-      </w:r>
-      <w:r>
-        <w:t xml:space="preserve"> 2012. Age and growth</w:t>
-      </w:r>
-      <w:r>
-        <w:t>, i</w:t>
-      </w:r>
-      <w:r>
-        <w:t>n: Zale</w:t>
-      </w:r>
-      <w:r>
-        <w:t>,</w:t>
-      </w:r>
-      <w:r>
-        <w:t xml:space="preserve"> A</w:t>
-      </w:r>
-      <w:r>
-        <w:t>.</w:t>
-      </w:r>
-      <w:r>
-        <w:t>V</w:t>
-      </w:r>
-      <w:r>
-        <w:t>.</w:t>
-      </w:r>
-      <w:r>
-        <w:t>, Parrish</w:t>
-      </w:r>
-      <w:r>
-        <w:t>,</w:t>
-      </w:r>
-      <w:r>
-        <w:t xml:space="preserve"> D</w:t>
-      </w:r>
-      <w:r>
-        <w:t>.</w:t>
-      </w:r>
-      <w:r>
-        <w:t>L</w:t>
-      </w:r>
-      <w:r>
-        <w:t>.</w:t>
-      </w:r>
-      <w:r>
-        <w:t>, Sutton</w:t>
-      </w:r>
-      <w:r>
-        <w:t>,</w:t>
-      </w:r>
-      <w:r>
-        <w:t xml:space="preserve"> T</w:t>
-      </w:r>
-      <w:r>
-        <w:t>.</w:t>
-      </w:r>
-      <w:r>
-        <w:t>M</w:t>
-      </w:r>
-      <w:r>
-        <w:t>.</w:t>
-      </w:r>
-      <w:r>
-        <w:t>,</w:t>
-      </w:r>
-      <w:r>
-        <w:t xml:space="preserve"> (Eds.)</w:t>
-      </w:r>
-      <w:r>
-        <w:t xml:space="preserve"> Fisheries Techniques</w:t>
-      </w:r>
-      <w:r>
-        <w:t>, third</w:t>
-      </w:r>
-      <w:r>
-        <w:t xml:space="preserve"> ed</w:t>
-      </w:r>
-      <w:r>
-        <w:t xml:space="preserve">. </w:t>
-      </w:r>
-      <w:r>
-        <w:t xml:space="preserve">American Fisheries Society, </w:t>
-      </w:r>
-      <w:r>
-        <w:t>Bethesda</w:t>
-      </w:r>
-      <w:r>
-        <w:t xml:space="preserve">, </w:t>
-      </w:r>
-      <w:r>
-        <w:t>MD</w:t>
-      </w:r>
-      <w:r>
-        <w:t xml:space="preserve">, </w:t>
-      </w:r>
-      <w:r>
-        <w:t xml:space="preserve"> </w:t>
-      </w:r>
-      <w:r>
-        <w:t>p</w:t>
-      </w:r>
-      <w:r>
-        <w:t>p. 677-731</w:t>
-      </w:r>
-      <w:r>
-        <w:t>.</w:t>
-      </w:r>
-    </w:p>
-    <w:p>
-      <w:pPr>
-        <w:pStyle w:val="References"/>
-      </w:pPr>
-      <w:r>
         <w:t>R Development Core Team</w:t>
       </w:r>
       <w:r>
@@ -4711,7 +4713,13 @@
         <w:ind w:firstLine="0"/>
       </w:pPr>
       <w:r>
-        <w:t>Figure 2.  Relative within-year frequency of total length for all Kiyi captured in Lake Superior from May-July 2001-2014.  Note that each plot has been scaled such that the mode has a height equal to 1.</w:t>
+        <w:t>Figure 2.  Relative frequency of total lengths (TL) for all Kiyi captured in Lake Superior in June-July 2014.</w:t>
+      </w:r>
+      <w:r>
+        <w:t xml:space="preserve">  Note that each plot has been scaled such that the mode has a height equal to 1.</w:t>
+      </w:r>
+      <w:r>
+        <w:t xml:space="preserve">  Mean and standard deviation (sd) of TL are shown.  Means with different letters were significantly different.</w:t>
       </w:r>
     </w:p>
     <w:p>
@@ -4724,7 +4732,26 @@
         <w:ind w:firstLine="0"/>
       </w:pPr>
       <w:r>
-        <w:t xml:space="preserve">Figure 3.  </w:t>
+        <w:t>Figure 3</w:t>
+      </w:r>
+      <w:r>
+        <w:t>.  Relative within-year frequency of total length for all Kiyi captured in Lake Superior from May-July 2001-2014.  Note that each plot has been scaled such that the mode has a height equal to 1.</w:t>
+      </w:r>
+    </w:p>
+    <w:p>
+      <w:pPr>
+        <w:ind w:firstLine="0"/>
+      </w:pPr>
+    </w:p>
+    <w:p>
+      <w:pPr>
+        <w:ind w:firstLine="0"/>
+      </w:pPr>
+      <w:r>
+        <w:t>Figure 4</w:t>
+      </w:r>
+      <w:r>
+        <w:t xml:space="preserve">.  </w:t>
       </w:r>
       <w:r>
         <w:t>D</w:t>
@@ -4911,7 +4938,10 @@
         <w:ind w:firstLine="0"/>
       </w:pPr>
       <w:r>
-        <w:t>Figure 4.  D</w:t>
+        <w:t>Figure 5</w:t>
+      </w:r>
+      <w:r>
+        <w:t>.  D</w:t>
       </w:r>
       <w:r>
         <w:rPr>
@@ -5025,7 +5055,14 @@
         <w:rPr>
           <w:rFonts w:cs="Times New Roman"/>
         </w:rPr>
-        <w:t xml:space="preserve">  Darker points represent more individuals and gray confidence intervals represent estimated otolith ages for the first reader where the mean estimated otolith age for the second reader differed significantly. </w:t>
+        <w:t xml:space="preserve">  Darker points represent more </w:t>
+      </w:r>
+      <w:r>
+        <w:rPr>
+          <w:rFonts w:cs="Times New Roman"/>
+        </w:rPr>
+        <w:lastRenderedPageBreak/>
+        <w:t xml:space="preserve">individuals and gray confidence intervals represent estimated otolith ages for the first reader where the mean estimated otolith age for the second reader differed significantly. </w:t>
       </w:r>
       <w:r>
         <w:rPr>
@@ -5110,8 +5147,10 @@
         <w:ind w:firstLine="0"/>
       </w:pPr>
       <w:r>
-        <w:lastRenderedPageBreak/>
-        <w:t xml:space="preserve">Figure 5.  Frequency of ages assigned with regional age-length keys for all Kiyi captured in Lake Superior from June-July 2014.  Note that each plot has a </w:t>
+        <w:t>Figure 6</w:t>
+      </w:r>
+      <w:r>
+        <w:t xml:space="preserve">.  Frequency of ages assigned with regional age-length keys for all Kiyi captured in Lake Superior from June-July 2014.  Note that each plot has a </w:t>
       </w:r>
       <w:r>
         <w:t>different scale for the y-axis.</w:t>
@@ -5135,7 +5174,6 @@
         <w:spacing w:after="200" w:line="240" w:lineRule="auto"/>
         <w:ind w:firstLine="0"/>
       </w:pPr>
-      <w:bookmarkStart w:id="4" w:name="_GoBack"/>
       <w:r>
         <w:rPr>
           <w:noProof/>
@@ -5183,6 +5221,69 @@
           </wp:inline>
         </w:drawing>
       </w:r>
+    </w:p>
+    <w:p>
+      <w:pPr>
+        <w:spacing w:after="200" w:line="240" w:lineRule="auto"/>
+        <w:ind w:firstLine="0"/>
+      </w:pPr>
+      <w:r>
+        <w:br w:type="page"/>
+      </w:r>
+    </w:p>
+    <w:p>
+      <w:pPr>
+        <w:spacing w:after="200" w:line="240" w:lineRule="auto"/>
+        <w:ind w:firstLine="0"/>
+      </w:pPr>
+      <w:bookmarkStart w:id="4" w:name="_GoBack"/>
+      <w:r>
+        <w:rPr>
+          <w:noProof/>
+        </w:rPr>
+        <w:lastRenderedPageBreak/>
+        <w:drawing>
+          <wp:inline distT="0" distB="0" distL="0" distR="0" wp14:anchorId="34631FD7" wp14:editId="1768AC28">
+            <wp:extent cx="5943612" cy="5943612"/>
+            <wp:effectExtent l="0" t="0" r="0" b="0"/>
+            <wp:docPr id="5" name="FigureX_LenFreq14Reg.PNG"/>
+            <wp:cNvGraphicFramePr>
+              <a:graphicFrameLocks xmlns:a="http://schemas.openxmlformats.org/drawingml/2006/main" noChangeAspect="1"/>
+            </wp:cNvGraphicFramePr>
+            <a:graphic xmlns:a="http://schemas.openxmlformats.org/drawingml/2006/main">
+              <a:graphicData uri="http://schemas.openxmlformats.org/drawingml/2006/picture">
+                <pic:pic xmlns:pic="http://schemas.openxmlformats.org/drawingml/2006/picture">
+                  <pic:nvPicPr>
+                    <pic:cNvPr id="5" name="FigureX_LenFreq14Reg.PNG"/>
+                    <pic:cNvPicPr/>
+                  </pic:nvPicPr>
+                  <pic:blipFill>
+                    <a:blip r:embed="rId10" r:link="rId11" cstate="print">
+                      <a:extLst>
+                        <a:ext uri="{28A0092B-C50C-407E-A947-70E740481C1C}">
+                          <a14:useLocalDpi xmlns:a14="http://schemas.microsoft.com/office/drawing/2010/main" val="0"/>
+                        </a:ext>
+                      </a:extLst>
+                    </a:blip>
+                    <a:stretch>
+                      <a:fillRect/>
+                    </a:stretch>
+                  </pic:blipFill>
+                  <pic:spPr>
+                    <a:xfrm>
+                      <a:off x="0" y="0"/>
+                      <a:ext cx="5943612" cy="5943612"/>
+                    </a:xfrm>
+                    <a:prstGeom prst="rect">
+                      <a:avLst/>
+                    </a:prstGeom>
+                  </pic:spPr>
+                </pic:pic>
+              </a:graphicData>
+            </a:graphic>
+          </wp:inline>
+        </w:drawing>
+      </w:r>
       <w:bookmarkEnd w:id="4"/>
     </w:p>
     <w:p>
@@ -5207,7 +5308,7 @@
                     <pic:cNvPicPr/>
                   </pic:nvPicPr>
                   <pic:blipFill>
-                    <a:blip r:embed="rId10" r:link="rId11" cstate="print">
+                    <a:blip r:embed="rId12" r:link="rId13" cstate="print">
                       <a:extLst>
                         <a:ext uri="{28A0092B-C50C-407E-A947-70E740481C1C}">
                           <a14:useLocalDpi xmlns:a14="http://schemas.microsoft.com/office/drawing/2010/main" val="0"/>
@@ -5253,64 +5354,6 @@
                 <pic:pic xmlns:pic="http://schemas.openxmlformats.org/drawingml/2006/picture">
                   <pic:nvPicPr>
                     <pic:cNvPr id="2" name="FigureX_OtoOtoComp.PNG"/>
-                    <pic:cNvPicPr/>
-                  </pic:nvPicPr>
-                  <pic:blipFill>
-                    <a:blip r:embed="rId12" r:link="rId13" cstate="print">
-                      <a:extLst>
-                        <a:ext uri="{28A0092B-C50C-407E-A947-70E740481C1C}">
-                          <a14:useLocalDpi xmlns:a14="http://schemas.microsoft.com/office/drawing/2010/main" val="0"/>
-                        </a:ext>
-                      </a:extLst>
-                    </a:blip>
-                    <a:stretch>
-                      <a:fillRect/>
-                    </a:stretch>
-                  </pic:blipFill>
-                  <pic:spPr>
-                    <a:xfrm>
-                      <a:off x="0" y="0"/>
-                      <a:ext cx="4114808" cy="4114808"/>
-                    </a:xfrm>
-                    <a:prstGeom prst="rect">
-                      <a:avLst/>
-                    </a:prstGeom>
-                  </pic:spPr>
-                </pic:pic>
-              </a:graphicData>
-            </a:graphic>
-          </wp:inline>
-        </w:drawing>
-      </w:r>
-    </w:p>
-    <w:p>
-      <w:pPr>
-        <w:spacing w:after="200" w:line="240" w:lineRule="auto"/>
-        <w:ind w:firstLine="0"/>
-      </w:pPr>
-      <w:r>
-        <w:br w:type="page"/>
-      </w:r>
-    </w:p>
-    <w:p>
-      <w:r>
-        <w:rPr>
-          <w:noProof/>
-        </w:rPr>
-        <w:lastRenderedPageBreak/>
-        <w:drawing>
-          <wp:inline distT="0" distB="0" distL="0" distR="0" wp14:anchorId="2DDC1538" wp14:editId="6F26D271">
-            <wp:extent cx="4114808" cy="4114808"/>
-            <wp:effectExtent l="0" t="0" r="0" b="0"/>
-            <wp:docPr id="3" name="FigureX_ScaleOtoComp.PNG"/>
-            <wp:cNvGraphicFramePr>
-              <a:graphicFrameLocks xmlns:a="http://schemas.openxmlformats.org/drawingml/2006/main" noChangeAspect="1"/>
-            </wp:cNvGraphicFramePr>
-            <a:graphic xmlns:a="http://schemas.openxmlformats.org/drawingml/2006/main">
-              <a:graphicData uri="http://schemas.openxmlformats.org/drawingml/2006/picture">
-                <pic:pic xmlns:pic="http://schemas.openxmlformats.org/drawingml/2006/picture">
-                  <pic:nvPicPr>
-                    <pic:cNvPr id="3" name="FigureX_ScaleOtoComp.PNG"/>
                     <pic:cNvPicPr/>
                   </pic:nvPicPr>
                   <pic:blipFill>
@@ -5351,6 +5394,64 @@
       </w:r>
     </w:p>
     <w:p>
+      <w:r>
+        <w:rPr>
+          <w:noProof/>
+        </w:rPr>
+        <w:lastRenderedPageBreak/>
+        <w:drawing>
+          <wp:inline distT="0" distB="0" distL="0" distR="0" wp14:anchorId="2DDC1538" wp14:editId="6F26D271">
+            <wp:extent cx="4114808" cy="4114808"/>
+            <wp:effectExtent l="0" t="0" r="0" b="0"/>
+            <wp:docPr id="3" name="FigureX_ScaleOtoComp.PNG"/>
+            <wp:cNvGraphicFramePr>
+              <a:graphicFrameLocks xmlns:a="http://schemas.openxmlformats.org/drawingml/2006/main" noChangeAspect="1"/>
+            </wp:cNvGraphicFramePr>
+            <a:graphic xmlns:a="http://schemas.openxmlformats.org/drawingml/2006/main">
+              <a:graphicData uri="http://schemas.openxmlformats.org/drawingml/2006/picture">
+                <pic:pic xmlns:pic="http://schemas.openxmlformats.org/drawingml/2006/picture">
+                  <pic:nvPicPr>
+                    <pic:cNvPr id="3" name="FigureX_ScaleOtoComp.PNG"/>
+                    <pic:cNvPicPr/>
+                  </pic:nvPicPr>
+                  <pic:blipFill>
+                    <a:blip r:embed="rId16" r:link="rId17" cstate="print">
+                      <a:extLst>
+                        <a:ext uri="{28A0092B-C50C-407E-A947-70E740481C1C}">
+                          <a14:useLocalDpi xmlns:a14="http://schemas.microsoft.com/office/drawing/2010/main" val="0"/>
+                        </a:ext>
+                      </a:extLst>
+                    </a:blip>
+                    <a:stretch>
+                      <a:fillRect/>
+                    </a:stretch>
+                  </pic:blipFill>
+                  <pic:spPr>
+                    <a:xfrm>
+                      <a:off x="0" y="0"/>
+                      <a:ext cx="4114808" cy="4114808"/>
+                    </a:xfrm>
+                    <a:prstGeom prst="rect">
+                      <a:avLst/>
+                    </a:prstGeom>
+                  </pic:spPr>
+                </pic:pic>
+              </a:graphicData>
+            </a:graphic>
+          </wp:inline>
+        </w:drawing>
+      </w:r>
+    </w:p>
+    <w:p>
+      <w:pPr>
+        <w:spacing w:after="200" w:line="240" w:lineRule="auto"/>
+        <w:ind w:firstLine="0"/>
+      </w:pPr>
+      <w:r>
+        <w:br w:type="page"/>
+      </w:r>
+    </w:p>
+    <w:p>
       <w:pPr>
         <w:spacing w:after="200" w:line="240" w:lineRule="auto"/>
         <w:ind w:firstLine="0"/>
@@ -5376,7 +5477,7 @@
                     <pic:cNvPicPr/>
                   </pic:nvPicPr>
                   <pic:blipFill>
-                    <a:blip r:embed="rId16" r:link="rId17" cstate="print">
+                    <a:blip r:embed="rId18" r:link="rId19" cstate="print">
                       <a:extLst>
                         <a:ext uri="{28A0092B-C50C-407E-A947-70E740481C1C}">
                           <a14:useLocalDpi xmlns:a14="http://schemas.microsoft.com/office/drawing/2010/main" val="0"/>

</xml_diff>